<commit_message>
Generalized steps for datawarehouse desgin
</commit_message>
<xml_diff>
--- a/types of schema.docx
+++ b/types of schema.docx
@@ -4,7 +4,15 @@
   <w:body>
     <w:p>
       <w:r>
-        <w:t xml:space="preserve">Data modelling:- It represents the nature of </w:t>
+        <w:t xml:space="preserve">Data </w:t>
+      </w:r>
+      <w:proofErr w:type="gramStart"/>
+      <w:r>
+        <w:t>modelling:-</w:t>
+      </w:r>
+      <w:proofErr w:type="gramEnd"/>
+      <w:r>
+        <w:t xml:space="preserve"> It represents the nature of </w:t>
       </w:r>
       <w:proofErr w:type="spellStart"/>
       <w:r>
@@ -17,8 +25,13 @@
     </w:p>
     <w:p>
       <w:r>
-        <w:t>Types pf data modelling:-</w:t>
-      </w:r>
+        <w:t xml:space="preserve">Types pf data </w:t>
+      </w:r>
+      <w:proofErr w:type="gramStart"/>
+      <w:r>
+        <w:t>modelling:-</w:t>
+      </w:r>
+      <w:proofErr w:type="gramEnd"/>
     </w:p>
     <w:p>
       <w:r>
@@ -64,8 +77,13 @@
         <w:t xml:space="preserve">It contains </w:t>
       </w:r>
       <w:proofErr w:type="spellStart"/>
-      <w:r>
-        <w:t>attributes,action,Entity</w:t>
+      <w:proofErr w:type="gramStart"/>
+      <w:r>
+        <w:t>attributes,action</w:t>
+      </w:r>
+      <w:proofErr w:type="gramEnd"/>
+      <w:r>
+        <w:t>,Entity</w:t>
       </w:r>
       <w:proofErr w:type="spellEnd"/>
       <w:r>
@@ -81,6 +99,9 @@
     </w:p>
     <w:p>
       <w:r>
+        <w:rPr>
+          <w:noProof/>
+        </w:rPr>
         <w:drawing>
           <wp:inline distT="0" distB="0" distL="0" distR="0" wp14:anchorId="7D459A41" wp14:editId="1010535A">
             <wp:extent cx="4594860" cy="2710794"/>
@@ -149,6 +170,9 @@
     </w:p>
     <w:p>
       <w:r>
+        <w:rPr>
+          <w:noProof/>
+        </w:rPr>
         <w:drawing>
           <wp:inline distT="0" distB="0" distL="0" distR="0" wp14:anchorId="280265A1" wp14:editId="67BC1A40">
             <wp:extent cx="3726839" cy="2529840"/>
@@ -201,16 +225,26 @@
       </w:r>
     </w:p>
     <w:p>
+      <w:proofErr w:type="gramStart"/>
       <w:r>
         <w:t>Demerit:-</w:t>
       </w:r>
+      <w:proofErr w:type="gramEnd"/>
     </w:p>
     <w:p>
       <w:r>
         <w:sym w:font="Wingdings" w:char="F0E0"/>
       </w:r>
       <w:r>
-        <w:t>Since the fact table is de normalized so duplication will affects the analysis of metadata.</w:t>
+        <w:t xml:space="preserve">Since the fact table is de normalized so duplication will </w:t>
+      </w:r>
+      <w:proofErr w:type="gramStart"/>
+      <w:r>
+        <w:t>affects</w:t>
+      </w:r>
+      <w:proofErr w:type="gramEnd"/>
+      <w:r>
+        <w:t xml:space="preserve"> the analysis of metadata.</w:t>
       </w:r>
     </w:p>
     <w:p/>
@@ -311,8 +345,17 @@
           <w:b/>
           <w:bCs/>
         </w:rPr>
-        <w:t>1NF ,2NF,3NF are types which means the original table data can be divided into a new table .</w:t>
-      </w:r>
+        <w:t xml:space="preserve">1NF ,2NF,3NF are types which means the original table data can be divided into a new </w:t>
+      </w:r>
+      <w:proofErr w:type="gramStart"/>
+      <w:r>
+        <w:rPr>
+          <w:b/>
+          <w:bCs/>
+        </w:rPr>
+        <w:t>table .</w:t>
+      </w:r>
+      <w:proofErr w:type="gramEnd"/>
     </w:p>
     <w:p>
       <w:pPr>
@@ -341,7 +384,23 @@
           <w:b/>
           <w:bCs/>
         </w:rPr>
-        <w:t>New Table …………..1NF</w:t>
+        <w:t>New Table ………</w:t>
+      </w:r>
+      <w:proofErr w:type="gramStart"/>
+      <w:r>
+        <w:rPr>
+          <w:b/>
+          <w:bCs/>
+        </w:rPr>
+        <w:t>…..</w:t>
+      </w:r>
+      <w:proofErr w:type="gramEnd"/>
+      <w:r>
+        <w:rPr>
+          <w:b/>
+          <w:bCs/>
+        </w:rPr>
+        <w:t>1NF</w:t>
       </w:r>
     </w:p>
     <w:p>
@@ -409,22 +468,54 @@
           <w:b/>
           <w:bCs/>
         </w:rPr>
-        <w:t>Just refer to the first letter of denormalized ,which is d</w:t>
-      </w:r>
-    </w:p>
-    <w:p>
-      <w:pPr>
-        <w:rPr>
-          <w:b/>
-          <w:bCs/>
-        </w:rPr>
-      </w:pPr>
-      <w:r>
-        <w:rPr>
-          <w:b/>
-          <w:bCs/>
-        </w:rPr>
-        <w:t>D stands for duplication thus it contain foreign key</w:t>
+        <w:t xml:space="preserve">Just refer to the first letter of </w:t>
+      </w:r>
+      <w:proofErr w:type="gramStart"/>
+      <w:r>
+        <w:rPr>
+          <w:b/>
+          <w:bCs/>
+        </w:rPr>
+        <w:t>denormalized ,which</w:t>
+      </w:r>
+      <w:proofErr w:type="gramEnd"/>
+      <w:r>
+        <w:rPr>
+          <w:b/>
+          <w:bCs/>
+        </w:rPr>
+        <w:t xml:space="preserve"> is d</w:t>
+      </w:r>
+    </w:p>
+    <w:p>
+      <w:pPr>
+        <w:rPr>
+          <w:b/>
+          <w:bCs/>
+        </w:rPr>
+      </w:pPr>
+      <w:r>
+        <w:rPr>
+          <w:b/>
+          <w:bCs/>
+        </w:rPr>
+        <w:t xml:space="preserve">D stands for duplication thus it </w:t>
+      </w:r>
+      <w:proofErr w:type="gramStart"/>
+      <w:r>
+        <w:rPr>
+          <w:b/>
+          <w:bCs/>
+        </w:rPr>
+        <w:t>contain</w:t>
+      </w:r>
+      <w:proofErr w:type="gramEnd"/>
+      <w:r>
+        <w:rPr>
+          <w:b/>
+          <w:bCs/>
+        </w:rPr>
+        <w:t xml:space="preserve"> foreign key</w:t>
       </w:r>
       <w:r>
         <w:rPr>
@@ -456,6 +547,7 @@
         <w:t xml:space="preserve">Denormalized is used to decrease number of tables as </w:t>
       </w:r>
       <w:proofErr w:type="spellStart"/>
+      <w:proofErr w:type="gramStart"/>
       <w:r>
         <w:rPr>
           <w:b/>
@@ -464,6 +556,7 @@
         <w:t>possible,but</w:t>
       </w:r>
       <w:proofErr w:type="spellEnd"/>
+      <w:proofErr w:type="gramEnd"/>
       <w:r>
         <w:rPr>
           <w:b/>
@@ -486,6 +579,9 @@
     </w:p>
     <w:p>
       <w:r>
+        <w:rPr>
+          <w:noProof/>
+        </w:rPr>
         <w:drawing>
           <wp:inline distT="0" distB="0" distL="0" distR="0" wp14:anchorId="16A49212" wp14:editId="01581A98">
             <wp:extent cx="3657600" cy="2214984"/>
@@ -524,9 +620,11 @@
       </w:r>
     </w:p>
     <w:p>
+      <w:proofErr w:type="gramStart"/>
       <w:r>
         <w:t>Demerits:-</w:t>
       </w:r>
+      <w:proofErr w:type="gramEnd"/>
     </w:p>
     <w:p>
       <w:r>
@@ -563,6 +661,7 @@
         <w:rPr>
           <w:b/>
           <w:bCs/>
+          <w:noProof/>
         </w:rPr>
         <w:drawing>
           <wp:inline distT="0" distB="0" distL="0" distR="0" wp14:anchorId="398653BA" wp14:editId="0E8521DB">
@@ -628,22 +727,47 @@
           <w:b/>
           <w:bCs/>
         </w:rPr>
-        <w:t>Star Schema:- Having Less Dataset size, less foreign key .</w:t>
-      </w:r>
-    </w:p>
-    <w:p>
-      <w:pPr>
-        <w:rPr>
-          <w:b/>
-          <w:bCs/>
-        </w:rPr>
-      </w:pPr>
-      <w:r>
-        <w:rPr>
-          <w:b/>
-          <w:bCs/>
-        </w:rPr>
-        <w:t xml:space="preserve">Snowfall:- Large Dataset </w:t>
+        <w:t xml:space="preserve">Star </w:t>
+      </w:r>
+      <w:proofErr w:type="gramStart"/>
+      <w:r>
+        <w:rPr>
+          <w:b/>
+          <w:bCs/>
+        </w:rPr>
+        <w:t>Schema:-</w:t>
+      </w:r>
+      <w:proofErr w:type="gramEnd"/>
+      <w:r>
+        <w:rPr>
+          <w:b/>
+          <w:bCs/>
+        </w:rPr>
+        <w:t xml:space="preserve"> Having Less Dataset size, less foreign key .</w:t>
+      </w:r>
+    </w:p>
+    <w:p>
+      <w:pPr>
+        <w:rPr>
+          <w:b/>
+          <w:bCs/>
+        </w:rPr>
+      </w:pPr>
+      <w:proofErr w:type="gramStart"/>
+      <w:r>
+        <w:rPr>
+          <w:b/>
+          <w:bCs/>
+        </w:rPr>
+        <w:t>Snowfall:-</w:t>
+      </w:r>
+      <w:proofErr w:type="gramEnd"/>
+      <w:r>
+        <w:rPr>
+          <w:b/>
+          <w:bCs/>
+        </w:rPr>
+        <w:t xml:space="preserve"> Large Dataset </w:t>
       </w:r>
       <w:proofErr w:type="spellStart"/>
       <w:r>
@@ -720,11 +844,92 @@
           <w:b/>
           <w:bCs/>
         </w:rPr>
-        <w:t>Combo of star and Snowfall ,rarely used .</w:t>
+        <w:t xml:space="preserve">Combo of star and </w:t>
+      </w:r>
+      <w:proofErr w:type="gramStart"/>
+      <w:r>
+        <w:rPr>
+          <w:b/>
+          <w:bCs/>
+        </w:rPr>
+        <w:t>Snowfall ,rarely</w:t>
+      </w:r>
+      <w:proofErr w:type="gramEnd"/>
+      <w:r>
+        <w:rPr>
+          <w:b/>
+          <w:bCs/>
+        </w:rPr>
+        <w:t xml:space="preserve"> used .</w:t>
+      </w:r>
+    </w:p>
+    <w:p>
+      <w:r>
+        <w:t>--------------------------------------------------------------------------------------------------------------------------------------</w:t>
       </w:r>
     </w:p>
     <w:p/>
-    <w:p/>
+    <w:p>
+      <w:pPr>
+        <w:rPr>
+          <w:b/>
+          <w:bCs/>
+          <w:sz w:val="40"/>
+          <w:szCs w:val="40"/>
+        </w:rPr>
+      </w:pPr>
+      <w:r>
+        <w:sym w:font="Wingdings" w:char="F0E0"/>
+      </w:r>
+      <w:r>
+        <w:rPr>
+          <w:b/>
+          <w:bCs/>
+          <w:sz w:val="40"/>
+          <w:szCs w:val="40"/>
+        </w:rPr>
+        <w:t>Generalized step for data warehouse design</w:t>
+      </w:r>
+    </w:p>
+    <w:p>
+      <w:r>
+        <w:drawing>
+          <wp:inline distT="0" distB="0" distL="0" distR="0" wp14:anchorId="44E212E7" wp14:editId="1EC29179">
+            <wp:extent cx="3528060" cy="1612760"/>
+            <wp:effectExtent l="0" t="0" r="0" b="6985"/>
+            <wp:docPr id="5" name="Picture 5"/>
+            <wp:cNvGraphicFramePr>
+              <a:graphicFrameLocks xmlns:a="http://schemas.openxmlformats.org/drawingml/2006/main" noChangeAspect="1"/>
+            </wp:cNvGraphicFramePr>
+            <a:graphic xmlns:a="http://schemas.openxmlformats.org/drawingml/2006/main">
+              <a:graphicData uri="http://schemas.openxmlformats.org/drawingml/2006/picture">
+                <pic:pic xmlns:pic="http://schemas.openxmlformats.org/drawingml/2006/picture">
+                  <pic:nvPicPr>
+                    <pic:cNvPr id="1" name=""/>
+                    <pic:cNvPicPr/>
+                  </pic:nvPicPr>
+                  <pic:blipFill>
+                    <a:blip r:embed="rId8"/>
+                    <a:stretch>
+                      <a:fillRect/>
+                    </a:stretch>
+                  </pic:blipFill>
+                  <pic:spPr>
+                    <a:xfrm>
+                      <a:off x="0" y="0"/>
+                      <a:ext cx="3540382" cy="1618393"/>
+                    </a:xfrm>
+                    <a:prstGeom prst="rect">
+                      <a:avLst/>
+                    </a:prstGeom>
+                  </pic:spPr>
+                </pic:pic>
+              </a:graphicData>
+            </a:graphic>
+          </wp:inline>
+        </w:drawing>
+      </w:r>
+    </w:p>
     <w:sectPr>
       <w:pgSz w:w="11906" w:h="16838"/>
       <w:pgMar w:top="1440" w:right="1440" w:bottom="1440" w:left="1440" w:header="708" w:footer="708" w:gutter="0"/>

</xml_diff>